<commit_message>
First Interface and Types
Первые интерфейсы и типы. Перечисления
</commit_message>
<xml_diff>
--- a/Task#1/Сладости.docx
+++ b/Task#1/Сладости.docx
@@ -351,18 +351,253 @@
         </w:rPr>
         <w:t>5. Таксопарк. Определить иерархию легковых автомобилей. Создать таксопарк. Посчитать стоимость автопарка. Провести сортировку автомобилей парка по расходу топлива. Найти автомобиль в компании, соответствующий заданному диапазону параметров скорости.</w:t>
       </w:r>
+      <w:r>
+        <w:br w:type="page"/>
+      </w:r>
+    </w:p>
+    <w:p>
+      <w:pPr>
+        <w:pStyle w:val="2"/>
+      </w:pPr>
+      <w:hyperlink r:id="rId6" w:history="1">
+        <w:r>
+          <w:rPr>
+            <w:rStyle w:val="a4"/>
+            <w:lang w:val="en-US"/>
+          </w:rPr>
+          <w:t>http</w:t>
+        </w:r>
+        <w:r>
+          <w:rPr>
+            <w:rStyle w:val="a4"/>
+          </w:rPr>
+          <w:t>://</w:t>
+        </w:r>
+        <w:r>
+          <w:rPr>
+            <w:rStyle w:val="a4"/>
+            <w:lang w:val="en-US"/>
+          </w:rPr>
+          <w:t>text</w:t>
+        </w:r>
+        <w:r>
+          <w:rPr>
+            <w:rStyle w:val="a4"/>
+          </w:rPr>
+          <w:t>.</w:t>
+        </w:r>
+        <w:proofErr w:type="spellStart"/>
+        <w:r>
+          <w:rPr>
+            <w:rStyle w:val="a4"/>
+            <w:lang w:val="en-US"/>
+          </w:rPr>
+          <w:t>tr</w:t>
+        </w:r>
+        <w:proofErr w:type="spellEnd"/>
+        <w:r>
+          <w:rPr>
+            <w:rStyle w:val="a4"/>
+          </w:rPr>
+          <w:t>200.</w:t>
+        </w:r>
+        <w:r>
+          <w:rPr>
+            <w:rStyle w:val="a4"/>
+            <w:lang w:val="en-US"/>
+          </w:rPr>
+          <w:t>biz</w:t>
+        </w:r>
+        <w:r>
+          <w:rPr>
+            <w:rStyle w:val="a4"/>
+          </w:rPr>
+          <w:t>/</w:t>
+        </w:r>
+        <w:proofErr w:type="spellStart"/>
+        <w:r>
+          <w:rPr>
+            <w:rStyle w:val="a4"/>
+            <w:lang w:val="en-US"/>
+          </w:rPr>
+          <w:t>referat</w:t>
+        </w:r>
+        <w:proofErr w:type="spellEnd"/>
+        <w:r>
+          <w:rPr>
+            <w:rStyle w:val="a4"/>
+          </w:rPr>
+          <w:t>_</w:t>
+        </w:r>
+        <w:proofErr w:type="spellStart"/>
+        <w:r>
+          <w:rPr>
+            <w:rStyle w:val="a4"/>
+            <w:lang w:val="en-US"/>
+          </w:rPr>
+          <w:t>kuljtura</w:t>
+        </w:r>
+        <w:proofErr w:type="spellEnd"/>
+        <w:r>
+          <w:rPr>
+            <w:rStyle w:val="a4"/>
+          </w:rPr>
+          <w:t>_</w:t>
+        </w:r>
+        <w:proofErr w:type="spellStart"/>
+        <w:r>
+          <w:rPr>
+            <w:rStyle w:val="a4"/>
+            <w:lang w:val="en-US"/>
+          </w:rPr>
+          <w:t>i</w:t>
+        </w:r>
+        <w:proofErr w:type="spellEnd"/>
+        <w:r>
+          <w:rPr>
+            <w:rStyle w:val="a4"/>
+          </w:rPr>
+          <w:t>_</w:t>
+        </w:r>
+        <w:proofErr w:type="spellStart"/>
+        <w:r>
+          <w:rPr>
+            <w:rStyle w:val="a4"/>
+            <w:lang w:val="en-US"/>
+          </w:rPr>
+          <w:t>iskusstvo</w:t>
+        </w:r>
+        <w:proofErr w:type="spellEnd"/>
+        <w:r>
+          <w:rPr>
+            <w:rStyle w:val="a4"/>
+          </w:rPr>
+          <w:t>/?</w:t>
+        </w:r>
+        <w:proofErr w:type="spellStart"/>
+        <w:r>
+          <w:rPr>
+            <w:rStyle w:val="a4"/>
+            <w:lang w:val="en-US"/>
+          </w:rPr>
+          <w:t>referat</w:t>
+        </w:r>
+        <w:proofErr w:type="spellEnd"/>
+        <w:r>
+          <w:rPr>
+            <w:rStyle w:val="a4"/>
+          </w:rPr>
+          <w:t>=604370&amp;</w:t>
+        </w:r>
+        <w:r>
+          <w:rPr>
+            <w:rStyle w:val="a4"/>
+            <w:lang w:val="en-US"/>
+          </w:rPr>
+          <w:t>page</w:t>
+        </w:r>
+        <w:r>
+          <w:rPr>
+            <w:rStyle w:val="a4"/>
+          </w:rPr>
+          <w:t>=1</w:t>
+        </w:r>
+      </w:hyperlink>
+    </w:p>
+    <w:p>
+      <w:pPr>
+        <w:rPr>
+          <w:rFonts w:ascii="Arial" w:hAnsi="Arial" w:cs="Arial"/>
+          <w:color w:val="000000"/>
+          <w:sz w:val="27"/>
+          <w:szCs w:val="27"/>
+          <w:lang w:val="en-US"/>
+        </w:rPr>
+      </w:pPr>
+      <w:r>
+        <w:rPr>
+          <w:rFonts w:ascii="Arial" w:hAnsi="Arial" w:cs="Arial"/>
+          <w:b/>
+          <w:color w:val="000000"/>
+          <w:sz w:val="27"/>
+          <w:szCs w:val="27"/>
+        </w:rPr>
+        <w:t>Конфеты</w:t>
+      </w:r>
+      <w:r>
+        <w:rPr>
+          <w:rFonts w:ascii="Arial" w:hAnsi="Arial" w:cs="Arial"/>
+          <w:color w:val="000000"/>
+          <w:sz w:val="27"/>
+          <w:szCs w:val="27"/>
+        </w:rPr>
+        <w:t xml:space="preserve"> — кондитерские изделия из одной или не</w:t>
+      </w:r>
+      <w:r>
+        <w:rPr>
+          <w:rFonts w:ascii="Arial" w:hAnsi="Arial" w:cs="Arial"/>
+          <w:color w:val="000000"/>
+          <w:sz w:val="27"/>
+          <w:szCs w:val="27"/>
+        </w:rPr>
+        <w:softHyphen/>
+        <w:t>скольких конфетных масс, изготовленных на сахарной ос</w:t>
+      </w:r>
+      <w:r>
+        <w:rPr>
+          <w:rFonts w:ascii="Arial" w:hAnsi="Arial" w:cs="Arial"/>
+          <w:color w:val="000000"/>
+          <w:sz w:val="27"/>
+          <w:szCs w:val="27"/>
+        </w:rPr>
+        <w:softHyphen/>
+        <w:t>нове, с различными добавками, мягкой консистенции, высокой калорийности. Конфетные массы получают на основе сахара с внесением различных добавок.</w:t>
+      </w:r>
+    </w:p>
+    <w:p>
+      <w:pPr>
+        <w:rPr>
+          <w:b/>
+        </w:rPr>
+      </w:pPr>
+      <w:proofErr w:type="gramStart"/>
+      <w:r>
+        <w:rPr>
+          <w:rFonts w:ascii="Arial" w:hAnsi="Arial" w:cs="Arial"/>
+          <w:b/>
+          <w:color w:val="000000"/>
+          <w:sz w:val="27"/>
+          <w:szCs w:val="27"/>
+        </w:rPr>
+        <w:t>Сырьём</w:t>
+      </w:r>
+      <w:r>
+        <w:rPr>
+          <w:rFonts w:ascii="Arial" w:hAnsi="Arial" w:cs="Arial"/>
+          <w:color w:val="000000"/>
+          <w:sz w:val="27"/>
+          <w:szCs w:val="27"/>
+        </w:rPr>
+        <w:t xml:space="preserve"> для пр</w:t>
+      </w:r>
       <w:bookmarkStart w:id="0" w:name="_GoBack"/>
       <w:bookmarkEnd w:id="0"/>
       <w:r>
-        <w:br w:type="page"/>
-      </w:r>
+        <w:rPr>
+          <w:rFonts w:ascii="Arial" w:hAnsi="Arial" w:cs="Arial"/>
+          <w:color w:val="000000"/>
+          <w:sz w:val="27"/>
+          <w:szCs w:val="27"/>
+        </w:rPr>
+        <w:t>оизводства конфет является сахар, крахмальная патока, пчелиный мед, фрукты и ягоды, какао тертое, орехи (фундук, миндаль, кешью и др.), масличные семена (подсолнечник, кунжут и др.), жиры (животные, растительные и их производные), молочные продукты, яйцепродукты, вкусовые вещества (кофе, ваниль, вина) и др.</w:t>
+      </w:r>
+      <w:proofErr w:type="gramEnd"/>
     </w:p>
     <w:p>
       <w:pPr>
         <w:pStyle w:val="2"/>
       </w:pPr>
       <w:r>
-        <w:lastRenderedPageBreak/>
         <w:t>Сладости:</w:t>
       </w:r>
     </w:p>
@@ -1643,6 +1878,17 @@
       <w:contextualSpacing/>
     </w:pPr>
   </w:style>
+  <w:style w:type="character" w:styleId="a4">
+    <w:name w:val="Hyperlink"/>
+    <w:basedOn w:val="a0"/>
+    <w:uiPriority w:val="99"/>
+    <w:unhideWhenUsed/>
+    <w:rsid w:val="00E068A0"/>
+    <w:rPr>
+      <w:color w:val="0000FF" w:themeColor="hyperlink"/>
+      <w:u w:val="single"/>
+    </w:rPr>
+  </w:style>
 </w:styles>
 </file>
 
@@ -1882,6 +2128,17 @@
       <w:ind w:left="720"/>
       <w:contextualSpacing/>
     </w:pPr>
+  </w:style>
+  <w:style w:type="character" w:styleId="a4">
+    <w:name w:val="Hyperlink"/>
+    <w:basedOn w:val="a0"/>
+    <w:uiPriority w:val="99"/>
+    <w:unhideWhenUsed/>
+    <w:rsid w:val="00E068A0"/>
+    <w:rPr>
+      <w:color w:val="0000FF" w:themeColor="hyperlink"/>
+      <w:u w:val="single"/>
+    </w:rPr>
   </w:style>
 </w:styles>
 </file>

</xml_diff>